<commit_message>
Added diagrams for use cases and usage scenarios
</commit_message>
<xml_diff>
--- a/Software-Requirements-Specifications.docx
+++ b/Software-Requirements-Specifications.docx
@@ -1,6 +1,6 @@
 
 <file path=word/document.xml><?xml version="1.0" encoding="utf-8"?>
-<w:document xmlns:wpc="http://schemas.microsoft.com/office/word/2010/wordprocessingCanvas" xmlns:mo="http://schemas.microsoft.com/office/mac/office/2008/main" xmlns:mc="http://schemas.openxmlformats.org/markup-compatibility/2006" xmlns:mv="urn:schemas-microsoft-com:mac:vml" xmlns:o="urn:schemas-microsoft-com:office:office" xmlns:r="http://schemas.openxmlformats.org/officeDocument/2006/relationships" xmlns:m="http://schemas.openxmlformats.org/officeDocument/2006/math" xmlns:v="urn:schemas-microsoft-com:vml" xmlns:wp14="http://schemas.microsoft.com/office/word/2010/wordprocessingDrawing" xmlns:wp="http://schemas.openxmlformats.org/drawingml/2006/wordprocessingDrawing" xmlns:w10="urn:schemas-microsoft-com:office:word" xmlns:w="http://schemas.openxmlformats.org/wordprocessingml/2006/main" xmlns:w14="http://schemas.microsoft.com/office/word/2010/wordml" xmlns:wpg="http://schemas.microsoft.com/office/word/2010/wordprocessingGroup" xmlns:wpi="http://schemas.microsoft.com/office/word/2010/wordprocessingInk" xmlns:wne="http://schemas.microsoft.com/office/word/2006/wordml" xmlns:wps="http://schemas.microsoft.com/office/word/2010/wordprocessingShape" mc:Ignorable="w14 wp14">
+<w:document xmlns:wpc="http://schemas.microsoft.com/office/word/2010/wordprocessingCanvas" xmlns:mc="http://schemas.openxmlformats.org/markup-compatibility/2006" xmlns:o="urn:schemas-microsoft-com:office:office" xmlns:r="http://schemas.openxmlformats.org/officeDocument/2006/relationships" xmlns:m="http://schemas.openxmlformats.org/officeDocument/2006/math" xmlns:v="urn:schemas-microsoft-com:vml" xmlns:wp14="http://schemas.microsoft.com/office/word/2010/wordprocessingDrawing" xmlns:wp="http://schemas.openxmlformats.org/drawingml/2006/wordprocessingDrawing" xmlns:w10="urn:schemas-microsoft-com:office:word" xmlns:w="http://schemas.openxmlformats.org/wordprocessingml/2006/main" xmlns:w14="http://schemas.microsoft.com/office/word/2010/wordml" xmlns:wpg="http://schemas.microsoft.com/office/word/2010/wordprocessingGroup" xmlns:wpi="http://schemas.microsoft.com/office/word/2010/wordprocessingInk" xmlns:wne="http://schemas.microsoft.com/office/word/2006/wordml" xmlns:wps="http://schemas.microsoft.com/office/word/2010/wordprocessingShape" mc:Ignorable="w14 wp14">
   <w:body>
     <w:p>
       <w:pPr>
@@ -309,8 +309,30 @@
               <w:rPr>
                 <w:rFonts w:hAnsi="Times New Roman" w:cs="Times New Roman"/>
               </w:rPr>
-              <w:t>Elvin Ege Şenoymak</w:t>
+              <w:t xml:space="preserve">Elvin </w:t>
             </w:r>
+            <w:proofErr w:type="spellStart"/>
+            <w:r>
+              <w:rPr>
+                <w:rFonts w:hAnsi="Times New Roman" w:cs="Times New Roman"/>
+              </w:rPr>
+              <w:t>Ege</w:t>
+            </w:r>
+            <w:proofErr w:type="spellEnd"/>
+            <w:r>
+              <w:rPr>
+                <w:rFonts w:hAnsi="Times New Roman" w:cs="Times New Roman"/>
+              </w:rPr>
+              <w:t xml:space="preserve"> </w:t>
+            </w:r>
+            <w:proofErr w:type="spellStart"/>
+            <w:r>
+              <w:rPr>
+                <w:rFonts w:hAnsi="Times New Roman" w:cs="Times New Roman"/>
+              </w:rPr>
+              <w:t>Şenoymak</w:t>
+            </w:r>
+            <w:proofErr w:type="spellEnd"/>
           </w:p>
         </w:tc>
       </w:tr>
@@ -422,13 +444,23 @@
                 <w:rFonts w:hAnsi="Times New Roman" w:cs="Times New Roman"/>
               </w:rPr>
             </w:pPr>
+            <w:proofErr w:type="gramStart"/>
             <w:r>
               <w:rPr>
                 <w:rFonts w:hAnsi="Times New Roman" w:cs="Times New Roman"/>
                 <w:sz w:val="22"/>
                 <w:szCs w:val="22"/>
               </w:rPr>
-              <w:t>Added  abbreviations, conventions and system architecture.</w:t>
+              <w:t>Added  abbreviations</w:t>
+            </w:r>
+            <w:proofErr w:type="gramEnd"/>
+            <w:r>
+              <w:rPr>
+                <w:rFonts w:hAnsi="Times New Roman" w:cs="Times New Roman"/>
+                <w:sz w:val="22"/>
+                <w:szCs w:val="22"/>
+              </w:rPr>
+              <w:t>, conventions and system architecture.</w:t>
             </w:r>
           </w:p>
         </w:tc>
@@ -456,12 +488,28 @@
                 <w:rFonts w:hAnsi="Times New Roman" w:cs="Times New Roman"/>
               </w:rPr>
             </w:pPr>
+            <w:proofErr w:type="spellStart"/>
             <w:r>
               <w:rPr>
                 <w:rFonts w:hAnsi="Times New Roman" w:cs="Times New Roman"/>
               </w:rPr>
-              <w:t>Begüm Tokuyucu</w:t>
+              <w:t>Begüm</w:t>
             </w:r>
+            <w:proofErr w:type="spellEnd"/>
+            <w:r>
+              <w:rPr>
+                <w:rFonts w:hAnsi="Times New Roman" w:cs="Times New Roman"/>
+              </w:rPr>
+              <w:t xml:space="preserve"> </w:t>
+            </w:r>
+            <w:proofErr w:type="spellStart"/>
+            <w:r>
+              <w:rPr>
+                <w:rFonts w:hAnsi="Times New Roman" w:cs="Times New Roman"/>
+              </w:rPr>
+              <w:t>Tokuyucu</w:t>
+            </w:r>
+            <w:proofErr w:type="spellEnd"/>
           </w:p>
         </w:tc>
       </w:tr>
@@ -613,8 +661,16 @@
               <w:rPr>
                 <w:rFonts w:hAnsi="Times New Roman" w:cs="Times New Roman"/>
               </w:rPr>
-              <w:t>Pamir Çevikoğulları</w:t>
+              <w:t xml:space="preserve">Pamir </w:t>
             </w:r>
+            <w:proofErr w:type="spellStart"/>
+            <w:r>
+              <w:rPr>
+                <w:rFonts w:hAnsi="Times New Roman" w:cs="Times New Roman"/>
+              </w:rPr>
+              <w:t>Çevikoğulları</w:t>
+            </w:r>
+            <w:proofErr w:type="spellEnd"/>
           </w:p>
         </w:tc>
       </w:tr>
@@ -774,12 +830,189 @@
                 <w:rFonts w:hAnsi="Times New Roman" w:cs="Times New Roman"/>
               </w:rPr>
             </w:pPr>
+            <w:proofErr w:type="spellStart"/>
             <w:r>
               <w:rPr>
                 <w:rFonts w:hAnsi="Times New Roman" w:cs="Times New Roman"/>
               </w:rPr>
-              <w:t>Oğuz Gelal</w:t>
+              <w:t>Oğuz</w:t>
             </w:r>
+            <w:proofErr w:type="spellEnd"/>
+            <w:r>
+              <w:rPr>
+                <w:rFonts w:hAnsi="Times New Roman" w:cs="Times New Roman"/>
+              </w:rPr>
+              <w:t xml:space="preserve"> </w:t>
+            </w:r>
+            <w:proofErr w:type="spellStart"/>
+            <w:r>
+              <w:rPr>
+                <w:rFonts w:hAnsi="Times New Roman" w:cs="Times New Roman"/>
+              </w:rPr>
+              <w:t>Gelal</w:t>
+            </w:r>
+            <w:proofErr w:type="spellEnd"/>
+          </w:p>
+        </w:tc>
+      </w:tr>
+      <w:tr>
+        <w:trPr>
+          <w:trHeight w:val="160"/>
+          <w:jc w:val="center"/>
+        </w:trPr>
+        <w:tc>
+          <w:tcPr>
+            <w:tcW w:w="2530" w:type="dxa"/>
+            <w:tcBorders>
+              <w:top w:val="single" w:sz="6" w:space="0" w:color="000000"/>
+              <w:left w:val="single" w:sz="6" w:space="0" w:color="000000"/>
+              <w:bottom w:val="single" w:sz="6" w:space="0" w:color="000000"/>
+              <w:right w:val="single" w:sz="6" w:space="0" w:color="000000"/>
+            </w:tcBorders>
+            <w:shd w:val="clear" w:color="auto" w:fill="auto"/>
+            <w:tcMar>
+              <w:top w:w="80" w:type="dxa"/>
+              <w:left w:w="80" w:type="dxa"/>
+              <w:bottom w:w="80" w:type="dxa"/>
+              <w:right w:w="80" w:type="dxa"/>
+            </w:tcMar>
+          </w:tcPr>
+          <w:p>
+            <w:pPr>
+              <w:rPr>
+                <w:rFonts w:hAnsi="Times New Roman" w:cs="Times New Roman"/>
+              </w:rPr>
+            </w:pPr>
+            <w:r>
+              <w:rPr>
+                <w:rFonts w:hAnsi="Times New Roman" w:cs="Times New Roman"/>
+              </w:rPr>
+              <w:t>18/03/2014</w:t>
+            </w:r>
+          </w:p>
+        </w:tc>
+        <w:tc>
+          <w:tcPr>
+            <w:tcW w:w="1152" w:type="dxa"/>
+            <w:tcBorders>
+              <w:top w:val="single" w:sz="6" w:space="0" w:color="000000"/>
+              <w:left w:val="single" w:sz="6" w:space="0" w:color="000000"/>
+              <w:bottom w:val="single" w:sz="6" w:space="0" w:color="000000"/>
+              <w:right w:val="single" w:sz="6" w:space="0" w:color="000000"/>
+            </w:tcBorders>
+            <w:shd w:val="clear" w:color="auto" w:fill="auto"/>
+            <w:tcMar>
+              <w:top w:w="80" w:type="dxa"/>
+              <w:left w:w="80" w:type="dxa"/>
+              <w:bottom w:w="80" w:type="dxa"/>
+              <w:right w:w="80" w:type="dxa"/>
+            </w:tcMar>
+          </w:tcPr>
+          <w:p>
+            <w:pPr>
+              <w:rPr>
+                <w:rFonts w:hAnsi="Times New Roman" w:cs="Times New Roman"/>
+              </w:rPr>
+            </w:pPr>
+            <w:r>
+              <w:rPr>
+                <w:rFonts w:hAnsi="Times New Roman" w:cs="Times New Roman"/>
+              </w:rPr>
+              <w:t>1.1</w:t>
+            </w:r>
+          </w:p>
+        </w:tc>
+        <w:tc>
+          <w:tcPr>
+            <w:tcW w:w="3243" w:type="dxa"/>
+            <w:tcBorders>
+              <w:top w:val="single" w:sz="6" w:space="0" w:color="000000"/>
+              <w:left w:val="single" w:sz="6" w:space="0" w:color="000000"/>
+              <w:bottom w:val="single" w:sz="6" w:space="0" w:color="000000"/>
+              <w:right w:val="single" w:sz="6" w:space="0" w:color="000000"/>
+            </w:tcBorders>
+            <w:shd w:val="clear" w:color="auto" w:fill="auto"/>
+            <w:tcMar>
+              <w:top w:w="80" w:type="dxa"/>
+              <w:left w:w="80" w:type="dxa"/>
+              <w:bottom w:w="80" w:type="dxa"/>
+              <w:right w:w="80" w:type="dxa"/>
+            </w:tcMar>
+          </w:tcPr>
+          <w:p>
+            <w:pPr>
+              <w:pBdr>
+                <w:top w:val="none" w:sz="0" w:space="0" w:color="auto"/>
+                <w:left w:val="none" w:sz="0" w:space="0" w:color="auto"/>
+                <w:bottom w:val="none" w:sz="0" w:space="0" w:color="auto"/>
+                <w:right w:val="none" w:sz="0" w:space="0" w:color="auto"/>
+                <w:between w:val="none" w:sz="0" w:space="0" w:color="auto"/>
+                <w:bar w:val="none" w:sz="0" w:color="auto"/>
+              </w:pBdr>
+              <w:jc w:val="left"/>
+              <w:rPr>
+                <w:rFonts w:eastAsia="Times New Roman" w:hAnsi="Times New Roman" w:cs="Times New Roman"/>
+                <w:sz w:val="23"/>
+                <w:szCs w:val="23"/>
+                <w:bdr w:val="none" w:sz="0" w:space="0" w:color="auto"/>
+              </w:rPr>
+            </w:pPr>
+            <w:r>
+              <w:rPr>
+                <w:rFonts w:eastAsia="Times New Roman" w:hAnsi="Times New Roman" w:cs="Times New Roman"/>
+                <w:sz w:val="23"/>
+                <w:szCs w:val="23"/>
+                <w:bdr w:val="none" w:sz="0" w:space="0" w:color="auto"/>
+              </w:rPr>
+              <w:t>Added diagrams for use cases and usage scenarios</w:t>
+            </w:r>
+          </w:p>
+        </w:tc>
+        <w:tc>
+          <w:tcPr>
+            <w:tcW w:w="2096" w:type="dxa"/>
+            <w:tcBorders>
+              <w:top w:val="single" w:sz="6" w:space="0" w:color="000000"/>
+              <w:left w:val="single" w:sz="6" w:space="0" w:color="000000"/>
+              <w:bottom w:val="single" w:sz="6" w:space="0" w:color="000000"/>
+              <w:right w:val="single" w:sz="6" w:space="0" w:color="000000"/>
+            </w:tcBorders>
+            <w:shd w:val="clear" w:color="auto" w:fill="auto"/>
+            <w:tcMar>
+              <w:top w:w="80" w:type="dxa"/>
+              <w:left w:w="80" w:type="dxa"/>
+              <w:bottom w:w="80" w:type="dxa"/>
+              <w:right w:w="80" w:type="dxa"/>
+            </w:tcMar>
+          </w:tcPr>
+          <w:p>
+            <w:pPr>
+              <w:rPr>
+                <w:rFonts w:hAnsi="Times New Roman" w:cs="Times New Roman"/>
+              </w:rPr>
+            </w:pPr>
+            <w:proofErr w:type="spellStart"/>
+            <w:r>
+              <w:rPr>
+                <w:rFonts w:hAnsi="Times New Roman" w:cs="Times New Roman"/>
+              </w:rPr>
+              <w:t>Turushan</w:t>
+            </w:r>
+            <w:proofErr w:type="spellEnd"/>
+            <w:r>
+              <w:rPr>
+                <w:rFonts w:hAnsi="Times New Roman" w:cs="Times New Roman"/>
+              </w:rPr>
+              <w:t xml:space="preserve"> </w:t>
+            </w:r>
+            <w:proofErr w:type="spellStart"/>
+            <w:r>
+              <w:rPr>
+                <w:rFonts w:hAnsi="Times New Roman" w:cs="Times New Roman"/>
+              </w:rPr>
+              <w:t>Aktay</w:t>
+            </w:r>
+            <w:proofErr w:type="spellEnd"/>
           </w:p>
         </w:tc>
       </w:tr>
@@ -1448,7 +1681,25 @@
           <w:sz w:val="23"/>
           <w:szCs w:val="23"/>
         </w:rPr>
-        <w:t>This document presents the software requirements specifications of ÇetinApp software development project.</w:t>
+        <w:t xml:space="preserve">This document presents the software requirements specifications of </w:t>
+      </w:r>
+      <w:proofErr w:type="spellStart"/>
+      <w:r>
+        <w:rPr>
+          <w:rFonts w:ascii="Times New Roman" w:hAnsi="Times New Roman" w:cs="Times New Roman"/>
+          <w:sz w:val="23"/>
+          <w:szCs w:val="23"/>
+        </w:rPr>
+        <w:t>ÇetinApp</w:t>
+      </w:r>
+      <w:proofErr w:type="spellEnd"/>
+      <w:r>
+        <w:rPr>
+          <w:rFonts w:ascii="Times New Roman" w:hAnsi="Times New Roman" w:cs="Times New Roman"/>
+          <w:sz w:val="23"/>
+          <w:szCs w:val="23"/>
+        </w:rPr>
+        <w:t xml:space="preserve"> software development project.</w:t>
       </w:r>
     </w:p>
     <w:p>
@@ -1603,7 +1854,79 @@
           <w:sz w:val="23"/>
           <w:szCs w:val="23"/>
         </w:rPr>
-        <w:t xml:space="preserve">Our app needs a MySQL database and a server to work. It will work on any web browser, Android 3.0+ and iOS 7.0+. In order to communicate, all platforms will have two main job. To send data, and to receive data from the database. Devices will continuously listen for incoming messages, and synchronously will send messages which saves them to the database. So this way, each device will work together in harmony. </w:t>
+        <w:t xml:space="preserve">Our app needs a MySQL database and a server to work. It will work on any web browser, Android 3.0+ and </w:t>
+      </w:r>
+      <w:proofErr w:type="spellStart"/>
+      <w:r>
+        <w:rPr>
+          <w:rFonts w:ascii="Times New Roman" w:hAnsi="Times New Roman" w:cs="Times New Roman"/>
+          <w:sz w:val="23"/>
+          <w:szCs w:val="23"/>
+        </w:rPr>
+        <w:t>iOS</w:t>
+      </w:r>
+      <w:proofErr w:type="spellEnd"/>
+      <w:r>
+        <w:rPr>
+          <w:rFonts w:ascii="Times New Roman" w:hAnsi="Times New Roman" w:cs="Times New Roman"/>
+          <w:sz w:val="23"/>
+          <w:szCs w:val="23"/>
+        </w:rPr>
+        <w:t xml:space="preserve"> 7.0+. In order to communicate, all platforms will have two main </w:t>
+      </w:r>
+      <w:proofErr w:type="gramStart"/>
+      <w:r>
+        <w:rPr>
+          <w:rFonts w:ascii="Times New Roman" w:hAnsi="Times New Roman" w:cs="Times New Roman"/>
+          <w:sz w:val="23"/>
+          <w:szCs w:val="23"/>
+        </w:rPr>
+        <w:t>job</w:t>
+      </w:r>
+      <w:proofErr w:type="gramEnd"/>
+      <w:r>
+        <w:rPr>
+          <w:rFonts w:ascii="Times New Roman" w:hAnsi="Times New Roman" w:cs="Times New Roman"/>
+          <w:sz w:val="23"/>
+          <w:szCs w:val="23"/>
+        </w:rPr>
+        <w:t xml:space="preserve">. </w:t>
+      </w:r>
+      <w:proofErr w:type="gramStart"/>
+      <w:r>
+        <w:rPr>
+          <w:rFonts w:ascii="Times New Roman" w:hAnsi="Times New Roman" w:cs="Times New Roman"/>
+          <w:sz w:val="23"/>
+          <w:szCs w:val="23"/>
+        </w:rPr>
+        <w:t>To send data, and to receive data from the database.</w:t>
+      </w:r>
+      <w:proofErr w:type="gramEnd"/>
+      <w:r>
+        <w:rPr>
+          <w:rFonts w:ascii="Times New Roman" w:hAnsi="Times New Roman" w:cs="Times New Roman"/>
+          <w:sz w:val="23"/>
+          <w:szCs w:val="23"/>
+        </w:rPr>
+        <w:t xml:space="preserve"> Devices will continuously listen for incoming messages, and synchronously will send </w:t>
+      </w:r>
+      <w:proofErr w:type="gramStart"/>
+      <w:r>
+        <w:rPr>
+          <w:rFonts w:ascii="Times New Roman" w:hAnsi="Times New Roman" w:cs="Times New Roman"/>
+          <w:sz w:val="23"/>
+          <w:szCs w:val="23"/>
+        </w:rPr>
+        <w:t>messages which saves</w:t>
+      </w:r>
+      <w:proofErr w:type="gramEnd"/>
+      <w:r>
+        <w:rPr>
+          <w:rFonts w:ascii="Times New Roman" w:hAnsi="Times New Roman" w:cs="Times New Roman"/>
+          <w:sz w:val="23"/>
+          <w:szCs w:val="23"/>
+        </w:rPr>
+        <w:t xml:space="preserve"> them to the database. So this way, each device will work together in harmony. </w:t>
       </w:r>
     </w:p>
     <w:p>
@@ -1620,13 +1943,41 @@
         </w:rPr>
         <w:br/>
       </w:r>
-      <w:r>
-        <w:rPr>
-          <w:rFonts w:hAnsi="Times New Roman" w:cs="Times New Roman"/>
-          <w:sz w:val="23"/>
-          <w:szCs w:val="23"/>
-        </w:rPr>
-        <w:t>ÇetinApp’s supported language will be English. Users should be able to understand simple English in order to use our app with its full functionality. Also users are requested to signed up and authenticated to use the app.</w:t>
+      <w:proofErr w:type="spellStart"/>
+      <w:r>
+        <w:rPr>
+          <w:rFonts w:hAnsi="Times New Roman" w:cs="Times New Roman"/>
+          <w:sz w:val="23"/>
+          <w:szCs w:val="23"/>
+        </w:rPr>
+        <w:t>ÇetinApp’s</w:t>
+      </w:r>
+      <w:proofErr w:type="spellEnd"/>
+      <w:r>
+        <w:rPr>
+          <w:rFonts w:hAnsi="Times New Roman" w:cs="Times New Roman"/>
+          <w:sz w:val="23"/>
+          <w:szCs w:val="23"/>
+        </w:rPr>
+        <w:t xml:space="preserve"> supported language will be English. Users should be able to understand simple English in order to use our app with its full functionality. Also users are requested to </w:t>
+      </w:r>
+      <w:proofErr w:type="gramStart"/>
+      <w:r>
+        <w:rPr>
+          <w:rFonts w:hAnsi="Times New Roman" w:cs="Times New Roman"/>
+          <w:sz w:val="23"/>
+          <w:szCs w:val="23"/>
+        </w:rPr>
+        <w:t>signed</w:t>
+      </w:r>
+      <w:proofErr w:type="gramEnd"/>
+      <w:r>
+        <w:rPr>
+          <w:rFonts w:hAnsi="Times New Roman" w:cs="Times New Roman"/>
+          <w:sz w:val="23"/>
+          <w:szCs w:val="23"/>
+        </w:rPr>
+        <w:t xml:space="preserve"> up and authenticated to use the app.</w:t>
       </w:r>
     </w:p>
     <w:p>
@@ -1682,7 +2033,21 @@
         <w:rPr>
           <w:rFonts w:hAnsi="Times New Roman" w:cs="Times New Roman"/>
         </w:rPr>
-        <w:t xml:space="preserve"> MySQL: My Structed Query Language</w:t>
+        <w:t xml:space="preserve"> MySQL: My </w:t>
+      </w:r>
+      <w:proofErr w:type="spellStart"/>
+      <w:r>
+        <w:rPr>
+          <w:rFonts w:hAnsi="Times New Roman" w:cs="Times New Roman"/>
+        </w:rPr>
+        <w:t>Structed</w:t>
+      </w:r>
+      <w:proofErr w:type="spellEnd"/>
+      <w:r>
+        <w:rPr>
+          <w:rFonts w:hAnsi="Times New Roman" w:cs="Times New Roman"/>
+        </w:rPr>
+        <w:t xml:space="preserve"> Query Language</w:t>
       </w:r>
     </w:p>
     <w:p>
@@ -1747,9 +2112,7 @@
       <w:r>
         <w:t>References</w:t>
       </w:r>
-      <w:bookmarkStart w:id="6" w:name="_GoBack"/>
       <w:bookmarkEnd w:id="5"/>
-      <w:bookmarkEnd w:id="6"/>
     </w:p>
     <w:p>
       <w:pPr>
@@ -2097,11 +2460,11 @@
           <w:numId w:val="11"/>
         </w:numPr>
       </w:pPr>
-      <w:bookmarkStart w:id="7" w:name="_Toc6"/>
+      <w:bookmarkStart w:id="6" w:name="_Toc6"/>
       <w:r>
         <w:t>Conventions</w:t>
       </w:r>
-      <w:bookmarkEnd w:id="7"/>
+      <w:bookmarkEnd w:id="6"/>
     </w:p>
     <w:p>
       <w:pPr>
@@ -2423,19 +2786,15 @@
     <w:p>
       <w:pPr>
         <w:pStyle w:val="Heading1"/>
-        <w:numPr>
-          <w:ilvl w:val="0"/>
-          <w:numId w:val="3"/>
-        </w:numPr>
         <w:tabs>
           <w:tab w:val="clear" w:pos="432"/>
-          <w:tab w:val="num" w:pos="431"/>
         </w:tabs>
+        <w:ind w:firstLine="0"/>
         <w:rPr>
           <w:rFonts w:ascii="Times New Roman" w:hAnsi="Times New Roman" w:cs="Times New Roman"/>
         </w:rPr>
       </w:pPr>
-      <w:bookmarkStart w:id="8" w:name="_Toc7"/>
+      <w:bookmarkStart w:id="7" w:name="_Toc7"/>
       <w:r>
         <w:rPr>
           <w:rFonts w:ascii="Times New Roman" w:hAnsi="Times New Roman" w:cs="Times New Roman"/>
@@ -2443,7 +2802,7 @@
         <w:lastRenderedPageBreak/>
         <w:t>REQUIREMENTS</w:t>
       </w:r>
-      <w:bookmarkEnd w:id="8"/>
+      <w:bookmarkEnd w:id="7"/>
     </w:p>
     <w:p>
       <w:pPr>
@@ -2453,11 +2812,11 @@
           <w:numId w:val="11"/>
         </w:numPr>
       </w:pPr>
-      <w:bookmarkStart w:id="9" w:name="_Toc8"/>
+      <w:bookmarkStart w:id="8" w:name="_Toc8"/>
       <w:r>
         <w:t>User Requirements Specification</w:t>
       </w:r>
-      <w:bookmarkEnd w:id="9"/>
+      <w:bookmarkEnd w:id="8"/>
     </w:p>
     <w:p>
       <w:pPr>
@@ -2901,6 +3260,7 @@
           <w:bdr w:val="none" w:sz="0" w:space="0" w:color="auto"/>
         </w:rPr>
       </w:pPr>
+      <w:proofErr w:type="spellStart"/>
       <w:r>
         <w:rPr>
           <w:rFonts w:hAnsi="Times New Roman" w:cs="Times New Roman"/>
@@ -2910,6 +3270,7 @@
         </w:rPr>
         <w:t>Chatlog</w:t>
       </w:r>
+      <w:proofErr w:type="spellEnd"/>
     </w:p>
     <w:p>
       <w:pPr>
@@ -2929,14 +3290,25 @@
           <w:bdr w:val="none" w:sz="0" w:space="0" w:color="auto"/>
         </w:rPr>
       </w:pPr>
-      <w:r>
-        <w:rPr>
-          <w:rFonts w:hAnsi="Times New Roman" w:cs="Times New Roman"/>
-          <w:sz w:val="23"/>
-          <w:szCs w:val="23"/>
-          <w:bdr w:val="none" w:sz="0" w:space="0" w:color="auto"/>
-        </w:rPr>
-        <w:t>Chatlog shall be saved for users.</w:t>
+      <w:proofErr w:type="spellStart"/>
+      <w:r>
+        <w:rPr>
+          <w:rFonts w:hAnsi="Times New Roman" w:cs="Times New Roman"/>
+          <w:sz w:val="23"/>
+          <w:szCs w:val="23"/>
+          <w:bdr w:val="none" w:sz="0" w:space="0" w:color="auto"/>
+        </w:rPr>
+        <w:t>Chatlog</w:t>
+      </w:r>
+      <w:proofErr w:type="spellEnd"/>
+      <w:r>
+        <w:rPr>
+          <w:rFonts w:hAnsi="Times New Roman" w:cs="Times New Roman"/>
+          <w:sz w:val="23"/>
+          <w:szCs w:val="23"/>
+          <w:bdr w:val="none" w:sz="0" w:space="0" w:color="auto"/>
+        </w:rPr>
+        <w:t xml:space="preserve"> shall be saved for users.</w:t>
       </w:r>
     </w:p>
     <w:p>
@@ -3078,14 +3450,25 @@
           <w:bdr w:val="none" w:sz="0" w:space="0" w:color="auto"/>
         </w:rPr>
       </w:pPr>
-      <w:r>
-        <w:rPr>
-          <w:rFonts w:hAnsi="Times New Roman" w:cs="Times New Roman"/>
-          <w:sz w:val="23"/>
-          <w:szCs w:val="23"/>
-          <w:bdr w:val="none" w:sz="0" w:space="0" w:color="auto"/>
-        </w:rPr>
-        <w:t>Chatlog request</w:t>
+      <w:proofErr w:type="spellStart"/>
+      <w:r>
+        <w:rPr>
+          <w:rFonts w:hAnsi="Times New Roman" w:cs="Times New Roman"/>
+          <w:sz w:val="23"/>
+          <w:szCs w:val="23"/>
+          <w:bdr w:val="none" w:sz="0" w:space="0" w:color="auto"/>
+        </w:rPr>
+        <w:t>Chatlog</w:t>
+      </w:r>
+      <w:proofErr w:type="spellEnd"/>
+      <w:r>
+        <w:rPr>
+          <w:rFonts w:hAnsi="Times New Roman" w:cs="Times New Roman"/>
+          <w:sz w:val="23"/>
+          <w:szCs w:val="23"/>
+          <w:bdr w:val="none" w:sz="0" w:space="0" w:color="auto"/>
+        </w:rPr>
+        <w:t xml:space="preserve"> request</w:t>
       </w:r>
     </w:p>
     <w:p>
@@ -3106,14 +3489,25 @@
           <w:bdr w:val="none" w:sz="0" w:space="0" w:color="auto"/>
         </w:rPr>
       </w:pPr>
-      <w:r>
-        <w:rPr>
-          <w:rFonts w:hAnsi="Times New Roman" w:cs="Times New Roman"/>
-          <w:sz w:val="23"/>
-          <w:szCs w:val="23"/>
-          <w:bdr w:val="none" w:sz="0" w:space="0" w:color="auto"/>
-        </w:rPr>
-        <w:t>Chatlog of conversations shall be sent to the user email upon request.</w:t>
+      <w:proofErr w:type="spellStart"/>
+      <w:r>
+        <w:rPr>
+          <w:rFonts w:hAnsi="Times New Roman" w:cs="Times New Roman"/>
+          <w:sz w:val="23"/>
+          <w:szCs w:val="23"/>
+          <w:bdr w:val="none" w:sz="0" w:space="0" w:color="auto"/>
+        </w:rPr>
+        <w:t>Chatlog</w:t>
+      </w:r>
+      <w:proofErr w:type="spellEnd"/>
+      <w:r>
+        <w:rPr>
+          <w:rFonts w:hAnsi="Times New Roman" w:cs="Times New Roman"/>
+          <w:sz w:val="23"/>
+          <w:szCs w:val="23"/>
+          <w:bdr w:val="none" w:sz="0" w:space="0" w:color="auto"/>
+        </w:rPr>
+        <w:t xml:space="preserve"> of conversations shall be sent to the user email upon request.</w:t>
       </w:r>
     </w:p>
     <w:p>
@@ -3391,14 +3785,14 @@
         <w:pStyle w:val="Heading2"/>
         <w:numPr>
           <w:ilvl w:val="1"/>
-          <w:numId w:val="12"/>
+          <w:numId w:val="11"/>
         </w:numPr>
       </w:pPr>
-      <w:bookmarkStart w:id="10" w:name="_Toc9"/>
+      <w:bookmarkStart w:id="9" w:name="_Toc9"/>
       <w:r>
         <w:t>System Architecture</w:t>
       </w:r>
-      <w:bookmarkEnd w:id="10"/>
+      <w:bookmarkEnd w:id="9"/>
     </w:p>
     <w:p>
       <w:pPr>
@@ -3414,11 +3808,19 @@
           <w:rFonts w:hAnsi="Times New Roman" w:cs="Times New Roman"/>
         </w:rPr>
       </w:pPr>
-      <w:r>
-        <w:rPr>
-          <w:rFonts w:hAnsi="Times New Roman" w:cs="Times New Roman"/>
-        </w:rPr>
-        <w:t>ÇetinApp/SRS/1.0</w:t>
+      <w:proofErr w:type="spellStart"/>
+      <w:r>
+        <w:rPr>
+          <w:rFonts w:hAnsi="Times New Roman" w:cs="Times New Roman"/>
+        </w:rPr>
+        <w:t>ÇetinApp</w:t>
+      </w:r>
+      <w:proofErr w:type="spellEnd"/>
+      <w:r>
+        <w:rPr>
+          <w:rFonts w:hAnsi="Times New Roman" w:cs="Times New Roman"/>
+        </w:rPr>
+        <w:t>/SRS/1.0</w:t>
       </w:r>
     </w:p>
     <w:p>
@@ -3528,11 +3930,19 @@
           <w:rFonts w:hAnsi="Times New Roman" w:cs="Times New Roman"/>
         </w:rPr>
       </w:pPr>
-      <w:r>
-        <w:rPr>
-          <w:rFonts w:hAnsi="Times New Roman" w:cs="Times New Roman"/>
-        </w:rPr>
-        <w:t>ÇetinApp/SRS/1.0</w:t>
+      <w:proofErr w:type="spellStart"/>
+      <w:r>
+        <w:rPr>
+          <w:rFonts w:hAnsi="Times New Roman" w:cs="Times New Roman"/>
+        </w:rPr>
+        <w:t>ÇetinApp</w:t>
+      </w:r>
+      <w:proofErr w:type="spellEnd"/>
+      <w:r>
+        <w:rPr>
+          <w:rFonts w:hAnsi="Times New Roman" w:cs="Times New Roman"/>
+        </w:rPr>
+        <w:t>/SRS/1.0</w:t>
       </w:r>
     </w:p>
     <w:p>
@@ -3542,11 +3952,19 @@
           <w:rFonts w:hAnsi="Times New Roman" w:cs="Times New Roman"/>
         </w:rPr>
       </w:pPr>
-      <w:r>
-        <w:rPr>
-          <w:rFonts w:hAnsi="Times New Roman" w:cs="Times New Roman"/>
-        </w:rPr>
-        <w:t>Function Sending message to database</w:t>
+      <w:proofErr w:type="gramStart"/>
+      <w:r>
+        <w:rPr>
+          <w:rFonts w:hAnsi="Times New Roman" w:cs="Times New Roman"/>
+        </w:rPr>
+        <w:t>Function</w:t>
+      </w:r>
+      <w:proofErr w:type="gramEnd"/>
+      <w:r>
+        <w:rPr>
+          <w:rFonts w:hAnsi="Times New Roman" w:cs="Times New Roman"/>
+        </w:rPr>
+        <w:t xml:space="preserve"> Sending message to database</w:t>
       </w:r>
     </w:p>
     <w:p>
@@ -3643,11 +4061,19 @@
           <w:rFonts w:hAnsi="Times New Roman" w:cs="Times New Roman"/>
         </w:rPr>
       </w:pPr>
-      <w:r>
-        <w:rPr>
-          <w:rFonts w:hAnsi="Times New Roman" w:cs="Times New Roman"/>
-        </w:rPr>
-        <w:t>ÇetinApp/SRS/1.0</w:t>
+      <w:proofErr w:type="spellStart"/>
+      <w:r>
+        <w:rPr>
+          <w:rFonts w:hAnsi="Times New Roman" w:cs="Times New Roman"/>
+        </w:rPr>
+        <w:t>ÇetinApp</w:t>
+      </w:r>
+      <w:proofErr w:type="spellEnd"/>
+      <w:r>
+        <w:rPr>
+          <w:rFonts w:hAnsi="Times New Roman" w:cs="Times New Roman"/>
+        </w:rPr>
+        <w:t>/SRS/1.0</w:t>
       </w:r>
     </w:p>
     <w:p>
@@ -3657,11 +4083,19 @@
           <w:rFonts w:hAnsi="Times New Roman" w:cs="Times New Roman"/>
         </w:rPr>
       </w:pPr>
-      <w:r>
-        <w:rPr>
-          <w:rFonts w:hAnsi="Times New Roman" w:cs="Times New Roman"/>
-        </w:rPr>
-        <w:t>Function Requesting message from database</w:t>
+      <w:proofErr w:type="gramStart"/>
+      <w:r>
+        <w:rPr>
+          <w:rFonts w:hAnsi="Times New Roman" w:cs="Times New Roman"/>
+        </w:rPr>
+        <w:t>Function</w:t>
+      </w:r>
+      <w:proofErr w:type="gramEnd"/>
+      <w:r>
+        <w:rPr>
+          <w:rFonts w:hAnsi="Times New Roman" w:cs="Times New Roman"/>
+        </w:rPr>
+        <w:t xml:space="preserve"> Requesting message from database</w:t>
       </w:r>
     </w:p>
     <w:p>
@@ -3747,28 +4181,141 @@
         <w:pStyle w:val="Heading2"/>
         <w:numPr>
           <w:ilvl w:val="1"/>
-          <w:numId w:val="13"/>
+          <w:numId w:val="11"/>
         </w:numPr>
       </w:pPr>
-      <w:bookmarkStart w:id="11" w:name="_Toc10"/>
+      <w:bookmarkStart w:id="10" w:name="_Toc10"/>
       <w:r>
         <w:t>Use Cases and Usage Scenarios</w:t>
       </w:r>
-      <w:bookmarkEnd w:id="11"/>
-    </w:p>
-    <w:p>
-      <w:pPr>
-        <w:rPr>
-          <w:rFonts w:hAnsi="Times New Roman" w:cs="Times New Roman"/>
-          <w:shd w:val="clear" w:color="auto" w:fill="C0C0C0"/>
-        </w:rPr>
-      </w:pPr>
-      <w:r>
-        <w:rPr>
-          <w:rFonts w:hAnsi="Times New Roman" w:cs="Times New Roman"/>
-          <w:shd w:val="clear" w:color="auto" w:fill="C0C0C0"/>
-        </w:rPr>
-        <w:t>Include here the relevant UML use case diagrams and sequence diagrams that depict the usage scenarios of the system.</w:t>
+      <w:bookmarkEnd w:id="10"/>
+    </w:p>
+    <w:p>
+      <w:r>
+        <w:rPr>
+          <w:noProof/>
+          <w:lang w:val="tr-TR" w:eastAsia="tr-TR"/>
+        </w:rPr>
+        <w:drawing>
+          <wp:inline distT="0" distB="0" distL="0" distR="0" wp14:anchorId="1B5FE258" wp14:editId="063C195E">
+            <wp:extent cx="5755640" cy="3728720"/>
+            <wp:effectExtent l="0" t="0" r="0" b="5080"/>
+            <wp:docPr id="2" name="Picture 2"/>
+            <wp:cNvGraphicFramePr>
+              <a:graphicFrameLocks xmlns:a="http://schemas.openxmlformats.org/drawingml/2006/main" noChangeAspect="1"/>
+            </wp:cNvGraphicFramePr>
+            <a:graphic xmlns:a="http://schemas.openxmlformats.org/drawingml/2006/main">
+              <a:graphicData uri="http://schemas.openxmlformats.org/drawingml/2006/picture">
+                <pic:pic xmlns:pic="http://schemas.openxmlformats.org/drawingml/2006/picture">
+                  <pic:nvPicPr>
+                    <pic:cNvPr id="0" name="ödev (2).png"/>
+                    <pic:cNvPicPr/>
+                  </pic:nvPicPr>
+                  <pic:blipFill>
+                    <a:blip r:embed="rId8">
+                      <a:extLst>
+                        <a:ext uri="{28A0092B-C50C-407E-A947-70E740481C1C}">
+                          <a14:useLocalDpi xmlns:a14="http://schemas.microsoft.com/office/drawing/2010/main" val="0"/>
+                        </a:ext>
+                      </a:extLst>
+                    </a:blip>
+                    <a:stretch>
+                      <a:fillRect/>
+                    </a:stretch>
+                  </pic:blipFill>
+                  <pic:spPr>
+                    <a:xfrm>
+                      <a:off x="0" y="0"/>
+                      <a:ext cx="5755640" cy="3728720"/>
+                    </a:xfrm>
+                    <a:prstGeom prst="rect">
+                      <a:avLst/>
+                    </a:prstGeom>
+                  </pic:spPr>
+                </pic:pic>
+              </a:graphicData>
+            </a:graphic>
+          </wp:inline>
+        </w:drawing>
+      </w:r>
+    </w:p>
+    <w:p>
+      <w:pPr>
+        <w:jc w:val="center"/>
+      </w:pPr>
+      <w:r>
+        <w:t>Use case diagram</w:t>
+      </w:r>
+    </w:p>
+    <w:p>
+      <w:pPr>
+        <w:jc w:val="center"/>
+      </w:pPr>
+    </w:p>
+    <w:p>
+      <w:pPr>
+        <w:jc w:val="center"/>
+      </w:pPr>
+    </w:p>
+    <w:p>
+      <w:pPr>
+        <w:jc w:val="center"/>
+      </w:pPr>
+      <w:r>
+        <w:rPr>
+          <w:noProof/>
+          <w:lang w:val="tr-TR" w:eastAsia="tr-TR"/>
+        </w:rPr>
+        <w:lastRenderedPageBreak/>
+        <w:drawing>
+          <wp:inline distT="0" distB="0" distL="0" distR="0" wp14:anchorId="319921FA" wp14:editId="115284AA">
+            <wp:extent cx="5755640" cy="3769995"/>
+            <wp:effectExtent l="0" t="0" r="0" b="0"/>
+            <wp:docPr id="4" name="Picture 4"/>
+            <wp:cNvGraphicFramePr>
+              <a:graphicFrameLocks xmlns:a="http://schemas.openxmlformats.org/drawingml/2006/main" noChangeAspect="1"/>
+            </wp:cNvGraphicFramePr>
+            <a:graphic xmlns:a="http://schemas.openxmlformats.org/drawingml/2006/main">
+              <a:graphicData uri="http://schemas.openxmlformats.org/drawingml/2006/picture">
+                <pic:pic xmlns:pic="http://schemas.openxmlformats.org/drawingml/2006/picture">
+                  <pic:nvPicPr>
+                    <pic:cNvPr id="0" name="ödev4.png"/>
+                    <pic:cNvPicPr/>
+                  </pic:nvPicPr>
+                  <pic:blipFill>
+                    <a:blip r:embed="rId9">
+                      <a:extLst>
+                        <a:ext uri="{28A0092B-C50C-407E-A947-70E740481C1C}">
+                          <a14:useLocalDpi xmlns:a14="http://schemas.microsoft.com/office/drawing/2010/main" val="0"/>
+                        </a:ext>
+                      </a:extLst>
+                    </a:blip>
+                    <a:stretch>
+                      <a:fillRect/>
+                    </a:stretch>
+                  </pic:blipFill>
+                  <pic:spPr>
+                    <a:xfrm>
+                      <a:off x="0" y="0"/>
+                      <a:ext cx="5755640" cy="3769995"/>
+                    </a:xfrm>
+                    <a:prstGeom prst="rect">
+                      <a:avLst/>
+                    </a:prstGeom>
+                  </pic:spPr>
+                </pic:pic>
+              </a:graphicData>
+            </a:graphic>
+          </wp:inline>
+        </w:drawing>
+      </w:r>
+    </w:p>
+    <w:p>
+      <w:pPr>
+        <w:jc w:val="center"/>
+      </w:pPr>
+      <w:r>
+        <w:t>Sequence diagram</w:t>
       </w:r>
     </w:p>
     <w:p>
@@ -3776,14 +4323,14 @@
         <w:pStyle w:val="Heading2"/>
         <w:numPr>
           <w:ilvl w:val="1"/>
-          <w:numId w:val="14"/>
+          <w:numId w:val="11"/>
         </w:numPr>
       </w:pPr>
-      <w:bookmarkStart w:id="12" w:name="_Toc11"/>
+      <w:bookmarkStart w:id="11" w:name="_Toc11"/>
       <w:r>
         <w:t>System Requirements Specification</w:t>
       </w:r>
-      <w:bookmarkEnd w:id="12"/>
+      <w:bookmarkEnd w:id="11"/>
     </w:p>
     <w:p>
       <w:pPr>
@@ -3818,7 +4365,29 @@
           <w:u w:val="single"/>
           <w:bdr w:val="none" w:sz="0" w:space="0" w:color="auto"/>
         </w:rPr>
-        <w:t>Functional requirements of ÇetinApp will be as follows:</w:t>
+        <w:t xml:space="preserve">Functional requirements of </w:t>
+      </w:r>
+      <w:proofErr w:type="spellStart"/>
+      <w:r>
+        <w:rPr>
+          <w:rFonts w:eastAsia="Times New Roman" w:hAnsi="Times New Roman" w:cs="Times New Roman"/>
+          <w:sz w:val="24"/>
+          <w:szCs w:val="24"/>
+          <w:u w:val="single"/>
+          <w:bdr w:val="none" w:sz="0" w:space="0" w:color="auto"/>
+        </w:rPr>
+        <w:t>ÇetinApp</w:t>
+      </w:r>
+      <w:proofErr w:type="spellEnd"/>
+      <w:r>
+        <w:rPr>
+          <w:rFonts w:eastAsia="Times New Roman" w:hAnsi="Times New Roman" w:cs="Times New Roman"/>
+          <w:sz w:val="24"/>
+          <w:szCs w:val="24"/>
+          <w:u w:val="single"/>
+          <w:bdr w:val="none" w:sz="0" w:space="0" w:color="auto"/>
+        </w:rPr>
+        <w:t xml:space="preserve"> will be as follows:</w:t>
       </w:r>
     </w:p>
     <w:p>
@@ -3930,14 +4499,45 @@
           <w:bdr w:val="none" w:sz="0" w:space="0" w:color="auto"/>
         </w:rPr>
       </w:pPr>
-      <w:r>
-        <w:rPr>
-          <w:rFonts w:eastAsia="Times New Roman" w:hAnsi="Times New Roman" w:cs="Times New Roman"/>
-          <w:sz w:val="23"/>
-          <w:szCs w:val="23"/>
-          <w:bdr w:val="none" w:sz="0" w:space="0" w:color="auto"/>
-        </w:rPr>
-        <w:t>ÇetinApp shall send the chatlog of the conversation by email on user request.</w:t>
+      <w:proofErr w:type="spellStart"/>
+      <w:r>
+        <w:rPr>
+          <w:rFonts w:eastAsia="Times New Roman" w:hAnsi="Times New Roman" w:cs="Times New Roman"/>
+          <w:sz w:val="23"/>
+          <w:szCs w:val="23"/>
+          <w:bdr w:val="none" w:sz="0" w:space="0" w:color="auto"/>
+        </w:rPr>
+        <w:t>ÇetinApp</w:t>
+      </w:r>
+      <w:proofErr w:type="spellEnd"/>
+      <w:r>
+        <w:rPr>
+          <w:rFonts w:eastAsia="Times New Roman" w:hAnsi="Times New Roman" w:cs="Times New Roman"/>
+          <w:sz w:val="23"/>
+          <w:szCs w:val="23"/>
+          <w:bdr w:val="none" w:sz="0" w:space="0" w:color="auto"/>
+        </w:rPr>
+        <w:t xml:space="preserve"> shall send the </w:t>
+      </w:r>
+      <w:proofErr w:type="spellStart"/>
+      <w:r>
+        <w:rPr>
+          <w:rFonts w:eastAsia="Times New Roman" w:hAnsi="Times New Roman" w:cs="Times New Roman"/>
+          <w:sz w:val="23"/>
+          <w:szCs w:val="23"/>
+          <w:bdr w:val="none" w:sz="0" w:space="0" w:color="auto"/>
+        </w:rPr>
+        <w:t>chatlog</w:t>
+      </w:r>
+      <w:proofErr w:type="spellEnd"/>
+      <w:r>
+        <w:rPr>
+          <w:rFonts w:eastAsia="Times New Roman" w:hAnsi="Times New Roman" w:cs="Times New Roman"/>
+          <w:sz w:val="23"/>
+          <w:szCs w:val="23"/>
+          <w:bdr w:val="none" w:sz="0" w:space="0" w:color="auto"/>
+        </w:rPr>
+        <w:t xml:space="preserve"> of the conversation by email on user request.</w:t>
       </w:r>
     </w:p>
     <w:p>
@@ -4054,7 +4654,29 @@
           <w:u w:val="single"/>
           <w:bdr w:val="none" w:sz="0" w:space="0" w:color="auto"/>
         </w:rPr>
-        <w:t>Non-functional requirements of ÇetinApp will be as follows:</w:t>
+        <w:t xml:space="preserve">Non-functional requirements of </w:t>
+      </w:r>
+      <w:proofErr w:type="spellStart"/>
+      <w:r>
+        <w:rPr>
+          <w:rFonts w:eastAsia="Times New Roman" w:hAnsi="Times New Roman" w:cs="Times New Roman"/>
+          <w:sz w:val="24"/>
+          <w:szCs w:val="24"/>
+          <w:u w:val="single"/>
+          <w:bdr w:val="none" w:sz="0" w:space="0" w:color="auto"/>
+        </w:rPr>
+        <w:t>ÇetinApp</w:t>
+      </w:r>
+      <w:proofErr w:type="spellEnd"/>
+      <w:r>
+        <w:rPr>
+          <w:rFonts w:eastAsia="Times New Roman" w:hAnsi="Times New Roman" w:cs="Times New Roman"/>
+          <w:sz w:val="24"/>
+          <w:szCs w:val="24"/>
+          <w:u w:val="single"/>
+          <w:bdr w:val="none" w:sz="0" w:space="0" w:color="auto"/>
+        </w:rPr>
+        <w:t xml:space="preserve"> will be as follows:</w:t>
       </w:r>
     </w:p>
     <w:p>
@@ -4166,14 +4788,25 @@
           <w:bdr w:val="none" w:sz="0" w:space="0" w:color="auto"/>
         </w:rPr>
       </w:pPr>
-      <w:r>
-        <w:rPr>
-          <w:rFonts w:eastAsia="Times New Roman" w:hAnsi="Times New Roman" w:cs="Times New Roman"/>
-          <w:sz w:val="23"/>
-          <w:szCs w:val="23"/>
-          <w:bdr w:val="none" w:sz="0" w:space="0" w:color="auto"/>
-        </w:rPr>
-        <w:t>ÇetinApp shall send messages from each client to database</w:t>
+      <w:proofErr w:type="spellStart"/>
+      <w:r>
+        <w:rPr>
+          <w:rFonts w:eastAsia="Times New Roman" w:hAnsi="Times New Roman" w:cs="Times New Roman"/>
+          <w:sz w:val="23"/>
+          <w:szCs w:val="23"/>
+          <w:bdr w:val="none" w:sz="0" w:space="0" w:color="auto"/>
+        </w:rPr>
+        <w:t>ÇetinApp</w:t>
+      </w:r>
+      <w:proofErr w:type="spellEnd"/>
+      <w:r>
+        <w:rPr>
+          <w:rFonts w:eastAsia="Times New Roman" w:hAnsi="Times New Roman" w:cs="Times New Roman"/>
+          <w:sz w:val="23"/>
+          <w:szCs w:val="23"/>
+          <w:bdr w:val="none" w:sz="0" w:space="0" w:color="auto"/>
+        </w:rPr>
+        <w:t xml:space="preserve"> shall send messages from each client to database</w:t>
       </w:r>
     </w:p>
     <w:p>
@@ -4583,6 +5216,7 @@
           <w:szCs w:val="23"/>
           <w:bdr w:val="none" w:sz="0" w:space="0" w:color="auto"/>
         </w:rPr>
+        <w:lastRenderedPageBreak/>
         <w:pict w14:anchorId="0989B4AA">
           <v:rect id="_x0000_i1042" style="width:0;height:1.5pt" o:hralign="center" o:hrstd="t" o:hr="t" fillcolor="#aaa" stroked="f"/>
         </w:pict>
@@ -4792,7 +5426,6 @@
           <w:szCs w:val="20"/>
           <w:bdr w:val="none" w:sz="0" w:space="0" w:color="auto"/>
         </w:rPr>
-        <w:lastRenderedPageBreak/>
         <w:pict w14:anchorId="7186C8C5">
           <v:rect id="_x0000_i1045" style="width:0;height:1.5pt" o:hralign="center" o:hrstd="t" o:hr="t" fillcolor="#aaa" stroked="f"/>
         </w:pict>
@@ -5266,6 +5899,8 @@
         </w:rPr>
         <w:t>V1.0</w:t>
       </w:r>
+      <w:bookmarkStart w:id="12" w:name="_GoBack"/>
+      <w:bookmarkEnd w:id="12"/>
     </w:p>
     <w:p>
       <w:pPr>
@@ -5340,8 +5975,8 @@
       </w:pPr>
     </w:p>
     <w:sectPr>
-      <w:headerReference w:type="default" r:id="rId8"/>
-      <w:footerReference w:type="default" r:id="rId9"/>
+      <w:headerReference w:type="default" r:id="rId10"/>
+      <w:footerReference w:type="default" r:id="rId11"/>
       <w:pgSz w:w="11900" w:h="16840"/>
       <w:pgMar w:top="1418" w:right="1418" w:bottom="1418" w:left="1418" w:header="709" w:footer="709" w:gutter="0"/>
       <w:cols w:space="720"/>
@@ -5351,7 +5986,7 @@
 </file>
 
 <file path=word/endnotes.xml><?xml version="1.0" encoding="utf-8"?>
-<w:endnotes xmlns:wpc="http://schemas.microsoft.com/office/word/2010/wordprocessingCanvas" xmlns:mo="http://schemas.microsoft.com/office/mac/office/2008/main" xmlns:mc="http://schemas.openxmlformats.org/markup-compatibility/2006" xmlns:mv="urn:schemas-microsoft-com:mac:vml" xmlns:o="urn:schemas-microsoft-com:office:office" xmlns:r="http://schemas.openxmlformats.org/officeDocument/2006/relationships" xmlns:m="http://schemas.openxmlformats.org/officeDocument/2006/math" xmlns:v="urn:schemas-microsoft-com:vml" xmlns:wp14="http://schemas.microsoft.com/office/word/2010/wordprocessingDrawing" xmlns:wp="http://schemas.openxmlformats.org/drawingml/2006/wordprocessingDrawing" xmlns:w10="urn:schemas-microsoft-com:office:word" xmlns:w="http://schemas.openxmlformats.org/wordprocessingml/2006/main" xmlns:w14="http://schemas.microsoft.com/office/word/2010/wordml" xmlns:wpg="http://schemas.microsoft.com/office/word/2010/wordprocessingGroup" xmlns:wpi="http://schemas.microsoft.com/office/word/2010/wordprocessingInk" xmlns:wne="http://schemas.microsoft.com/office/word/2006/wordml" xmlns:wps="http://schemas.microsoft.com/office/word/2010/wordprocessingShape" mc:Ignorable="w14 wp14">
+<w:endnotes xmlns:wpc="http://schemas.microsoft.com/office/word/2010/wordprocessingCanvas" xmlns:mc="http://schemas.openxmlformats.org/markup-compatibility/2006" xmlns:o="urn:schemas-microsoft-com:office:office" xmlns:r="http://schemas.openxmlformats.org/officeDocument/2006/relationships" xmlns:m="http://schemas.openxmlformats.org/officeDocument/2006/math" xmlns:v="urn:schemas-microsoft-com:vml" xmlns:wp14="http://schemas.microsoft.com/office/word/2010/wordprocessingDrawing" xmlns:wp="http://schemas.openxmlformats.org/drawingml/2006/wordprocessingDrawing" xmlns:w10="urn:schemas-microsoft-com:office:word" xmlns:w="http://schemas.openxmlformats.org/wordprocessingml/2006/main" xmlns:w14="http://schemas.microsoft.com/office/word/2010/wordml" xmlns:wpg="http://schemas.microsoft.com/office/word/2010/wordprocessingGroup" xmlns:wpi="http://schemas.microsoft.com/office/word/2010/wordprocessingInk" xmlns:wne="http://schemas.microsoft.com/office/word/2006/wordml" xmlns:wps="http://schemas.microsoft.com/office/word/2010/wordprocessingShape" mc:Ignorable="w14 wp14">
   <w:endnote w:type="separator" w:id="-1">
     <w:p>
       <w:r>
@@ -5370,7 +6005,7 @@
 </file>
 
 <file path=word/footer1.xml><?xml version="1.0" encoding="utf-8"?>
-<w:ftr xmlns:wpc="http://schemas.microsoft.com/office/word/2010/wordprocessingCanvas" xmlns:mo="http://schemas.microsoft.com/office/mac/office/2008/main" xmlns:mc="http://schemas.openxmlformats.org/markup-compatibility/2006" xmlns:mv="urn:schemas-microsoft-com:mac:vml" xmlns:o="urn:schemas-microsoft-com:office:office" xmlns:r="http://schemas.openxmlformats.org/officeDocument/2006/relationships" xmlns:m="http://schemas.openxmlformats.org/officeDocument/2006/math" xmlns:v="urn:schemas-microsoft-com:vml" xmlns:wp14="http://schemas.microsoft.com/office/word/2010/wordprocessingDrawing" xmlns:wp="http://schemas.openxmlformats.org/drawingml/2006/wordprocessingDrawing" xmlns:w10="urn:schemas-microsoft-com:office:word" xmlns:w="http://schemas.openxmlformats.org/wordprocessingml/2006/main" xmlns:w14="http://schemas.microsoft.com/office/word/2010/wordml" xmlns:wpg="http://schemas.microsoft.com/office/word/2010/wordprocessingGroup" xmlns:wpi="http://schemas.microsoft.com/office/word/2010/wordprocessingInk" xmlns:wne="http://schemas.microsoft.com/office/word/2006/wordml" xmlns:wps="http://schemas.microsoft.com/office/word/2010/wordprocessingShape" mc:Ignorable="w14 wp14">
+<w:ftr xmlns:wpc="http://schemas.microsoft.com/office/word/2010/wordprocessingCanvas" xmlns:mc="http://schemas.openxmlformats.org/markup-compatibility/2006" xmlns:o="urn:schemas-microsoft-com:office:office" xmlns:r="http://schemas.openxmlformats.org/officeDocument/2006/relationships" xmlns:m="http://schemas.openxmlformats.org/officeDocument/2006/math" xmlns:v="urn:schemas-microsoft-com:vml" xmlns:wp14="http://schemas.microsoft.com/office/word/2010/wordprocessingDrawing" xmlns:wp="http://schemas.openxmlformats.org/drawingml/2006/wordprocessingDrawing" xmlns:w10="urn:schemas-microsoft-com:office:word" xmlns:w="http://schemas.openxmlformats.org/wordprocessingml/2006/main" xmlns:w14="http://schemas.microsoft.com/office/word/2010/wordml" xmlns:wpg="http://schemas.microsoft.com/office/word/2010/wordprocessingGroup" xmlns:wpi="http://schemas.microsoft.com/office/word/2010/wordprocessingInk" xmlns:wne="http://schemas.microsoft.com/office/word/2006/wordml" xmlns:wps="http://schemas.microsoft.com/office/word/2010/wordprocessingShape" mc:Ignorable="w14 wp14">
   <w:p>
     <w:pPr>
       <w:jc w:val="center"/>
@@ -5379,12 +6014,21 @@
         <w:szCs w:val="16"/>
       </w:rPr>
     </w:pPr>
+    <w:proofErr w:type="spellStart"/>
     <w:r>
       <w:rPr>
         <w:sz w:val="16"/>
         <w:szCs w:val="16"/>
       </w:rPr>
-      <w:t>Ozyegin University: School of Engineering</w:t>
+      <w:t>Ozyegin</w:t>
+    </w:r>
+    <w:proofErr w:type="spellEnd"/>
+    <w:r>
+      <w:rPr>
+        <w:sz w:val="16"/>
+        <w:szCs w:val="16"/>
+      </w:rPr>
+      <w:t xml:space="preserve"> University: School of Engineering</w:t>
     </w:r>
   </w:p>
   <w:p>
@@ -5427,14 +6071,46 @@
         <w:sz w:val="16"/>
         <w:szCs w:val="16"/>
       </w:rPr>
-      <w:t>(template by Cyrille Michaud)</w:t>
+      <w:t>(</w:t>
+    </w:r>
+    <w:proofErr w:type="gramStart"/>
+    <w:r>
+      <w:rPr>
+        <w:sz w:val="16"/>
+        <w:szCs w:val="16"/>
+      </w:rPr>
+      <w:t>template</w:t>
+    </w:r>
+    <w:proofErr w:type="gramEnd"/>
+    <w:r>
+      <w:rPr>
+        <w:sz w:val="16"/>
+        <w:szCs w:val="16"/>
+      </w:rPr>
+      <w:t xml:space="preserve"> by </w:t>
+    </w:r>
+    <w:proofErr w:type="spellStart"/>
+    <w:r>
+      <w:rPr>
+        <w:sz w:val="16"/>
+        <w:szCs w:val="16"/>
+      </w:rPr>
+      <w:t>Cyrille</w:t>
+    </w:r>
+    <w:proofErr w:type="spellEnd"/>
+    <w:r>
+      <w:rPr>
+        <w:sz w:val="16"/>
+        <w:szCs w:val="16"/>
+      </w:rPr>
+      <w:t xml:space="preserve"> Michaud)</w:t>
     </w:r>
   </w:p>
 </w:ftr>
 </file>
 
 <file path=word/footnotes.xml><?xml version="1.0" encoding="utf-8"?>
-<w:footnotes xmlns:wpc="http://schemas.microsoft.com/office/word/2010/wordprocessingCanvas" xmlns:mo="http://schemas.microsoft.com/office/mac/office/2008/main" xmlns:mc="http://schemas.openxmlformats.org/markup-compatibility/2006" xmlns:mv="urn:schemas-microsoft-com:mac:vml" xmlns:o="urn:schemas-microsoft-com:office:office" xmlns:r="http://schemas.openxmlformats.org/officeDocument/2006/relationships" xmlns:m="http://schemas.openxmlformats.org/officeDocument/2006/math" xmlns:v="urn:schemas-microsoft-com:vml" xmlns:wp14="http://schemas.microsoft.com/office/word/2010/wordprocessingDrawing" xmlns:wp="http://schemas.openxmlformats.org/drawingml/2006/wordprocessingDrawing" xmlns:w10="urn:schemas-microsoft-com:office:word" xmlns:w="http://schemas.openxmlformats.org/wordprocessingml/2006/main" xmlns:w14="http://schemas.microsoft.com/office/word/2010/wordml" xmlns:wpg="http://schemas.microsoft.com/office/word/2010/wordprocessingGroup" xmlns:wpi="http://schemas.microsoft.com/office/word/2010/wordprocessingInk" xmlns:wne="http://schemas.microsoft.com/office/word/2006/wordml" xmlns:wps="http://schemas.microsoft.com/office/word/2010/wordprocessingShape" mc:Ignorable="w14 wp14">
+<w:footnotes xmlns:wpc="http://schemas.microsoft.com/office/word/2010/wordprocessingCanvas" xmlns:mc="http://schemas.openxmlformats.org/markup-compatibility/2006" xmlns:o="urn:schemas-microsoft-com:office:office" xmlns:r="http://schemas.openxmlformats.org/officeDocument/2006/relationships" xmlns:m="http://schemas.openxmlformats.org/officeDocument/2006/math" xmlns:v="urn:schemas-microsoft-com:vml" xmlns:wp14="http://schemas.microsoft.com/office/word/2010/wordprocessingDrawing" xmlns:wp="http://schemas.openxmlformats.org/drawingml/2006/wordprocessingDrawing" xmlns:w10="urn:schemas-microsoft-com:office:word" xmlns:w="http://schemas.openxmlformats.org/wordprocessingml/2006/main" xmlns:w14="http://schemas.microsoft.com/office/word/2010/wordml" xmlns:wpg="http://schemas.microsoft.com/office/word/2010/wordprocessingGroup" xmlns:wpi="http://schemas.microsoft.com/office/word/2010/wordprocessingInk" xmlns:wne="http://schemas.microsoft.com/office/word/2006/wordml" xmlns:wps="http://schemas.microsoft.com/office/word/2010/wordprocessingShape" mc:Ignorable="w14 wp14">
   <w:footnote w:type="separator" w:id="-1">
     <w:p>
       <w:r>
@@ -5453,7 +6129,7 @@
 </file>
 
 <file path=word/header1.xml><?xml version="1.0" encoding="utf-8"?>
-<w:hdr xmlns:wpc="http://schemas.microsoft.com/office/word/2010/wordprocessingCanvas" xmlns:mo="http://schemas.microsoft.com/office/mac/office/2008/main" xmlns:mc="http://schemas.openxmlformats.org/markup-compatibility/2006" xmlns:mv="urn:schemas-microsoft-com:mac:vml" xmlns:o="urn:schemas-microsoft-com:office:office" xmlns:r="http://schemas.openxmlformats.org/officeDocument/2006/relationships" xmlns:m="http://schemas.openxmlformats.org/officeDocument/2006/math" xmlns:v="urn:schemas-microsoft-com:vml" xmlns:wp14="http://schemas.microsoft.com/office/word/2010/wordprocessingDrawing" xmlns:wp="http://schemas.openxmlformats.org/drawingml/2006/wordprocessingDrawing" xmlns:w10="urn:schemas-microsoft-com:office:word" xmlns:w="http://schemas.openxmlformats.org/wordprocessingml/2006/main" xmlns:w14="http://schemas.microsoft.com/office/word/2010/wordml" xmlns:wpg="http://schemas.microsoft.com/office/word/2010/wordprocessingGroup" xmlns:wpi="http://schemas.microsoft.com/office/word/2010/wordprocessingInk" xmlns:wne="http://schemas.microsoft.com/office/word/2006/wordml" xmlns:wps="http://schemas.microsoft.com/office/word/2010/wordprocessingShape" mc:Ignorable="w14 wp14">
+<w:hdr xmlns:wpc="http://schemas.microsoft.com/office/word/2010/wordprocessingCanvas" xmlns:mc="http://schemas.openxmlformats.org/markup-compatibility/2006" xmlns:o="urn:schemas-microsoft-com:office:office" xmlns:r="http://schemas.openxmlformats.org/officeDocument/2006/relationships" xmlns:m="http://schemas.openxmlformats.org/officeDocument/2006/math" xmlns:v="urn:schemas-microsoft-com:vml" xmlns:wp14="http://schemas.microsoft.com/office/word/2010/wordprocessingDrawing" xmlns:wp="http://schemas.openxmlformats.org/drawingml/2006/wordprocessingDrawing" xmlns:w10="urn:schemas-microsoft-com:office:word" xmlns:w="http://schemas.openxmlformats.org/wordprocessingml/2006/main" xmlns:w14="http://schemas.microsoft.com/office/word/2010/wordml" xmlns:wpg="http://schemas.microsoft.com/office/word/2010/wordprocessingGroup" xmlns:wpi="http://schemas.microsoft.com/office/word/2010/wordprocessingInk" xmlns:wne="http://schemas.microsoft.com/office/word/2006/wordml" xmlns:wps="http://schemas.microsoft.com/office/word/2010/wordprocessingShape" mc:Ignorable="w14 wp14">
   <w:p>
     <w:pPr>
       <w:pStyle w:val="HeaderFooter"/>
@@ -5461,6 +6137,7 @@
     <w:r>
       <w:rPr>
         <w:noProof/>
+        <w:lang w:val="tr-TR" w:eastAsia="tr-TR"/>
       </w:rPr>
       <mc:AlternateContent>
         <mc:Choice Requires="wps">
@@ -5694,7 +6371,7 @@
                                     <w:rFonts w:ascii="Times New Roman Bold" w:eastAsia="Times New Roman Bold" w:hAnsi="Times New Roman Bold" w:cs="Times New Roman Bold"/>
                                     <w:noProof/>
                                   </w:rPr>
-                                  <w:t>3</w:t>
+                                  <w:t>8</w:t>
                                 </w:r>
                                 <w:r>
                                   <w:rPr>
@@ -5731,7 +6408,7 @@
                                     <w:rFonts w:ascii="Times New Roman Bold" w:eastAsia="Times New Roman Bold" w:hAnsi="Times New Roman Bold" w:cs="Times New Roman Bold"/>
                                     <w:noProof/>
                                   </w:rPr>
-                                  <w:t>7</w:t>
+                                  <w:t>8</w:t>
                                 </w:r>
                                 <w:r>
                                   <w:rPr>
@@ -5760,7 +6437,7 @@
         </mc:Choice>
         <mc:Fallback>
           <w:pict>
-            <v:rect id="officeArt object" o:spid="_x0000_s1026" style="position:absolute;margin-left:70.9pt;margin-top:35.45pt;width:467.8pt;height:51.4pt;z-index:-251658240;visibility:visible;mso-wrap-style:square;mso-wrap-distance-left:12pt;mso-wrap-distance-top:12pt;mso-wrap-distance-right:12pt;mso-wrap-distance-bottom:12pt;mso-position-horizontal:absolute;mso-position-horizontal-relative:page;mso-position-vertical:absolute;mso-position-vertical-relative:page;v-text-anchor:top" o:gfxdata="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" filled="f" stroked="f">
+            <v:rect id="officeArt object" o:spid="_x0000_s1026" style="position:absolute;margin-left:70.9pt;margin-top:35.45pt;width:467.8pt;height:51.4pt;z-index:-251658240;visibility:visible;mso-wrap-style:square;mso-wrap-distance-left:12pt;mso-wrap-distance-top:12pt;mso-wrap-distance-right:12pt;mso-wrap-distance-bottom:12pt;mso-position-horizontal:absolute;mso-position-horizontal-relative:page;mso-position-vertical:absolute;mso-position-vertical-relative:page;v-text-anchor:top" o:gfxdata="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" filled="f" stroked="f">
               <v:textbox style="mso-fit-shape-to-text:t" inset="0,0,0,0">
                 <w:txbxContent>
                   <w:tbl>
@@ -5944,7 +6621,7 @@
                               <w:rFonts w:ascii="Times New Roman Bold" w:eastAsia="Times New Roman Bold" w:hAnsi="Times New Roman Bold" w:cs="Times New Roman Bold"/>
                               <w:noProof/>
                             </w:rPr>
-                            <w:t>3</w:t>
+                            <w:t>8</w:t>
                           </w:r>
                           <w:r>
                             <w:rPr>
@@ -5981,7 +6658,7 @@
                               <w:rFonts w:ascii="Times New Roman Bold" w:eastAsia="Times New Roman Bold" w:hAnsi="Times New Roman Bold" w:cs="Times New Roman Bold"/>
                               <w:noProof/>
                             </w:rPr>
-                            <w:t>7</w:t>
+                            <w:t>8</w:t>
                           </w:r>
                           <w:r>
                             <w:rPr>
@@ -6007,7 +6684,7 @@
 </file>
 
 <file path=word/numbering.xml><?xml version="1.0" encoding="utf-8"?>
-<w:numbering xmlns:wpc="http://schemas.microsoft.com/office/word/2010/wordprocessingCanvas" xmlns:mo="http://schemas.microsoft.com/office/mac/office/2008/main" xmlns:mc="http://schemas.openxmlformats.org/markup-compatibility/2006" xmlns:mv="urn:schemas-microsoft-com:mac:vml" xmlns:o="urn:schemas-microsoft-com:office:office" xmlns:r="http://schemas.openxmlformats.org/officeDocument/2006/relationships" xmlns:m="http://schemas.openxmlformats.org/officeDocument/2006/math" xmlns:v="urn:schemas-microsoft-com:vml" xmlns:wp14="http://schemas.microsoft.com/office/word/2010/wordprocessingDrawing" xmlns:wp="http://schemas.openxmlformats.org/drawingml/2006/wordprocessingDrawing" xmlns:w10="urn:schemas-microsoft-com:office:word" xmlns:w="http://schemas.openxmlformats.org/wordprocessingml/2006/main" xmlns:w14="http://schemas.microsoft.com/office/word/2010/wordml" xmlns:wpg="http://schemas.microsoft.com/office/word/2010/wordprocessingGroup" xmlns:wpi="http://schemas.microsoft.com/office/word/2010/wordprocessingInk" xmlns:wne="http://schemas.microsoft.com/office/word/2006/wordml" xmlns:wps="http://schemas.microsoft.com/office/word/2010/wordprocessingShape" mc:Ignorable="w14 wp14">
+<w:numbering xmlns:wpc="http://schemas.microsoft.com/office/word/2010/wordprocessingCanvas" xmlns:mc="http://schemas.openxmlformats.org/markup-compatibility/2006" xmlns:o="urn:schemas-microsoft-com:office:office" xmlns:r="http://schemas.openxmlformats.org/officeDocument/2006/relationships" xmlns:m="http://schemas.openxmlformats.org/officeDocument/2006/math" xmlns:v="urn:schemas-microsoft-com:vml" xmlns:wp14="http://schemas.microsoft.com/office/word/2010/wordprocessingDrawing" xmlns:wp="http://schemas.openxmlformats.org/drawingml/2006/wordprocessingDrawing" xmlns:w10="urn:schemas-microsoft-com:office:word" xmlns:w="http://schemas.openxmlformats.org/wordprocessingml/2006/main" xmlns:w14="http://schemas.microsoft.com/office/word/2010/wordml" xmlns:wpg="http://schemas.microsoft.com/office/word/2010/wordprocessingGroup" xmlns:wpi="http://schemas.microsoft.com/office/word/2010/wordprocessingInk" xmlns:wne="http://schemas.microsoft.com/office/word/2006/wordml" xmlns:wps="http://schemas.microsoft.com/office/word/2010/wordprocessingShape" mc:Ignorable="w14 wp14">
   <w:abstractNum w:abstractNumId="0">
     <w:nsid w:val="02C9100F"/>
     <w:multiLevelType w:val="multilevel"/>
@@ -7945,6 +8622,119 @@
     </w:lvl>
   </w:abstractNum>
   <w:abstractNum w:abstractNumId="19">
+    <w:nsid w:val="73B42423"/>
+    <w:multiLevelType w:val="multilevel"/>
+    <w:tmpl w:val="341450D6"/>
+    <w:lvl w:ilvl="0">
+      <w:start w:val="1"/>
+      <w:numFmt w:val="decimal"/>
+      <w:lvlText w:val="%1"/>
+      <w:lvlJc w:val="left"/>
+      <w:pPr>
+        <w:ind w:left="360" w:hanging="360"/>
+      </w:pPr>
+      <w:rPr>
+        <w:rFonts w:hint="default"/>
+      </w:rPr>
+    </w:lvl>
+    <w:lvl w:ilvl="1">
+      <w:start w:val="7"/>
+      <w:numFmt w:val="decimal"/>
+      <w:lvlText w:val="%1.%2"/>
+      <w:lvlJc w:val="left"/>
+      <w:pPr>
+        <w:ind w:left="360" w:hanging="360"/>
+      </w:pPr>
+      <w:rPr>
+        <w:rFonts w:hint="default"/>
+      </w:rPr>
+    </w:lvl>
+    <w:lvl w:ilvl="2">
+      <w:start w:val="1"/>
+      <w:numFmt w:val="decimal"/>
+      <w:lvlText w:val="%1.%2.%3"/>
+      <w:lvlJc w:val="left"/>
+      <w:pPr>
+        <w:ind w:left="720" w:hanging="720"/>
+      </w:pPr>
+      <w:rPr>
+        <w:rFonts w:hint="default"/>
+      </w:rPr>
+    </w:lvl>
+    <w:lvl w:ilvl="3">
+      <w:start w:val="1"/>
+      <w:numFmt w:val="decimal"/>
+      <w:lvlText w:val="%1.%2.%3.%4"/>
+      <w:lvlJc w:val="left"/>
+      <w:pPr>
+        <w:ind w:left="720" w:hanging="720"/>
+      </w:pPr>
+      <w:rPr>
+        <w:rFonts w:hint="default"/>
+      </w:rPr>
+    </w:lvl>
+    <w:lvl w:ilvl="4">
+      <w:start w:val="1"/>
+      <w:numFmt w:val="decimal"/>
+      <w:lvlText w:val="%1.%2.%3.%4.%5"/>
+      <w:lvlJc w:val="left"/>
+      <w:pPr>
+        <w:ind w:left="1080" w:hanging="1080"/>
+      </w:pPr>
+      <w:rPr>
+        <w:rFonts w:hint="default"/>
+      </w:rPr>
+    </w:lvl>
+    <w:lvl w:ilvl="5">
+      <w:start w:val="1"/>
+      <w:numFmt w:val="decimal"/>
+      <w:lvlText w:val="%1.%2.%3.%4.%5.%6"/>
+      <w:lvlJc w:val="left"/>
+      <w:pPr>
+        <w:ind w:left="1080" w:hanging="1080"/>
+      </w:pPr>
+      <w:rPr>
+        <w:rFonts w:hint="default"/>
+      </w:rPr>
+    </w:lvl>
+    <w:lvl w:ilvl="6">
+      <w:start w:val="1"/>
+      <w:numFmt w:val="decimal"/>
+      <w:lvlText w:val="%1.%2.%3.%4.%5.%6.%7"/>
+      <w:lvlJc w:val="left"/>
+      <w:pPr>
+        <w:ind w:left="1440" w:hanging="1440"/>
+      </w:pPr>
+      <w:rPr>
+        <w:rFonts w:hint="default"/>
+      </w:rPr>
+    </w:lvl>
+    <w:lvl w:ilvl="7">
+      <w:start w:val="1"/>
+      <w:numFmt w:val="decimal"/>
+      <w:lvlText w:val="%1.%2.%3.%4.%5.%6.%7.%8"/>
+      <w:lvlJc w:val="left"/>
+      <w:pPr>
+        <w:ind w:left="1440" w:hanging="1440"/>
+      </w:pPr>
+      <w:rPr>
+        <w:rFonts w:hint="default"/>
+      </w:rPr>
+    </w:lvl>
+    <w:lvl w:ilvl="8">
+      <w:start w:val="1"/>
+      <w:numFmt w:val="decimal"/>
+      <w:lvlText w:val="%1.%2.%3.%4.%5.%6.%7.%8.%9"/>
+      <w:lvlJc w:val="left"/>
+      <w:pPr>
+        <w:ind w:left="1440" w:hanging="1440"/>
+      </w:pPr>
+      <w:rPr>
+        <w:rFonts w:hint="default"/>
+      </w:rPr>
+    </w:lvl>
+  </w:abstractNum>
+  <w:abstractNum w:abstractNumId="20">
     <w:nsid w:val="7DFA469E"/>
     <w:multiLevelType w:val="multilevel"/>
     <w:tmpl w:val="AD82CE2E"/>
@@ -8070,7 +8860,7 @@
     <w:abstractNumId w:val="7"/>
   </w:num>
   <w:num w:numId="11">
-    <w:abstractNumId w:val="19"/>
+    <w:abstractNumId w:val="20"/>
   </w:num>
   <w:num w:numId="12">
     <w:abstractNumId w:val="4"/>
@@ -8099,6 +8889,9 @@
   <w:num w:numId="20">
     <w:abstractNumId w:val="8"/>
   </w:num>
+  <w:num w:numId="21">
+    <w:abstractNumId w:val="19"/>
+  </w:num>
 </w:numbering>
 </file>
 
@@ -8125,7 +8918,7 @@
       </w:pPr>
     </w:pPrDefault>
   </w:docDefaults>
-  <w:latentStyles w:defLockedState="0" w:defUIPriority="99" w:defSemiHidden="1" w:defUnhideWhenUsed="1" w:defQFormat="0" w:count="276">
+  <w:latentStyles w:defLockedState="0" w:defUIPriority="99" w:defSemiHidden="1" w:defUnhideWhenUsed="1" w:defQFormat="0" w:count="267">
     <w:lsdException w:name="Normal" w:semiHidden="0" w:uiPriority="0" w:unhideWhenUsed="0" w:qFormat="1"/>
     <w:lsdException w:name="heading 1" w:semiHidden="0" w:uiPriority="9" w:unhideWhenUsed="0" w:qFormat="1"/>
     <w:lsdException w:name="heading 2" w:uiPriority="9" w:qFormat="1"/>
@@ -8597,11 +9390,40 @@
   <w:style w:type="numbering" w:customStyle="1" w:styleId="ImportedStyle4">
     <w:name w:val="Imported Style 4"/>
   </w:style>
+  <w:style w:type="paragraph" w:styleId="BalloonText">
+    <w:name w:val="Balloon Text"/>
+    <w:basedOn w:val="Normal"/>
+    <w:link w:val="BalloonTextChar"/>
+    <w:uiPriority w:val="99"/>
+    <w:semiHidden/>
+    <w:unhideWhenUsed/>
+    <w:rsid w:val="000C4A3B"/>
+    <w:rPr>
+      <w:rFonts w:ascii="Tahoma" w:hAnsi="Tahoma" w:cs="Tahoma"/>
+      <w:sz w:val="16"/>
+      <w:szCs w:val="16"/>
+    </w:rPr>
+  </w:style>
+  <w:style w:type="character" w:customStyle="1" w:styleId="BalloonTextChar">
+    <w:name w:val="Balloon Text Char"/>
+    <w:basedOn w:val="DefaultParagraphFont"/>
+    <w:link w:val="BalloonText"/>
+    <w:uiPriority w:val="99"/>
+    <w:semiHidden/>
+    <w:rsid w:val="000C4A3B"/>
+    <w:rPr>
+      <w:rFonts w:ascii="Tahoma" w:hAnsi="Tahoma" w:cs="Tahoma"/>
+      <w:color w:val="000000"/>
+      <w:sz w:val="16"/>
+      <w:szCs w:val="16"/>
+      <w:u w:color="000000"/>
+    </w:rPr>
+  </w:style>
 </w:styles>
 </file>
 
 <file path=word/stylesWithEffects.xml><?xml version="1.0" encoding="utf-8"?>
-<w:styles xmlns:wpc="http://schemas.microsoft.com/office/word/2010/wordprocessingCanvas" xmlns:mo="http://schemas.microsoft.com/office/mac/office/2008/main" xmlns:mc="http://schemas.openxmlformats.org/markup-compatibility/2006" xmlns:mv="urn:schemas-microsoft-com:mac:vml" xmlns:o="urn:schemas-microsoft-com:office:office" xmlns:r="http://schemas.openxmlformats.org/officeDocument/2006/relationships" xmlns:m="http://schemas.openxmlformats.org/officeDocument/2006/math" xmlns:v="urn:schemas-microsoft-com:vml" xmlns:wp14="http://schemas.microsoft.com/office/word/2010/wordprocessingDrawing" xmlns:wp="http://schemas.openxmlformats.org/drawingml/2006/wordprocessingDrawing" xmlns:w10="urn:schemas-microsoft-com:office:word" xmlns:w="http://schemas.openxmlformats.org/wordprocessingml/2006/main" xmlns:w14="http://schemas.microsoft.com/office/word/2010/wordml" xmlns:wpg="http://schemas.microsoft.com/office/word/2010/wordprocessingGroup" xmlns:wpi="http://schemas.microsoft.com/office/word/2010/wordprocessingInk" xmlns:wne="http://schemas.microsoft.com/office/word/2006/wordml" xmlns:wps="http://schemas.microsoft.com/office/word/2010/wordprocessingShape" mc:Ignorable="w14 wp14">
+<w:styles xmlns:wpc="http://schemas.microsoft.com/office/word/2010/wordprocessingCanvas" xmlns:mc="http://schemas.openxmlformats.org/markup-compatibility/2006" xmlns:o="urn:schemas-microsoft-com:office:office" xmlns:r="http://schemas.openxmlformats.org/officeDocument/2006/relationships" xmlns:m="http://schemas.openxmlformats.org/officeDocument/2006/math" xmlns:v="urn:schemas-microsoft-com:vml" xmlns:wp14="http://schemas.microsoft.com/office/word/2010/wordprocessingDrawing" xmlns:wp="http://schemas.openxmlformats.org/drawingml/2006/wordprocessingDrawing" xmlns:w10="urn:schemas-microsoft-com:office:word" xmlns:w="http://schemas.openxmlformats.org/wordprocessingml/2006/main" xmlns:w14="http://schemas.microsoft.com/office/word/2010/wordml" xmlns:wpg="http://schemas.microsoft.com/office/word/2010/wordprocessingGroup" xmlns:wpi="http://schemas.microsoft.com/office/word/2010/wordprocessingInk" xmlns:wne="http://schemas.microsoft.com/office/word/2006/wordml" xmlns:wps="http://schemas.microsoft.com/office/word/2010/wordprocessingShape" mc:Ignorable="w14 wp14">
   <w:docDefaults>
     <w:rPrDefault>
       <w:rPr>
@@ -8623,7 +9445,7 @@
       </w:pPr>
     </w:pPrDefault>
   </w:docDefaults>
-  <w:latentStyles w:defLockedState="0" w:defUIPriority="99" w:defSemiHidden="1" w:defUnhideWhenUsed="1" w:defQFormat="0" w:count="276">
+  <w:latentStyles w:defLockedState="0" w:defUIPriority="99" w:defSemiHidden="1" w:defUnhideWhenUsed="1" w:defQFormat="0" w:count="267">
     <w:lsdException w:name="Normal" w:semiHidden="0" w:uiPriority="0" w:unhideWhenUsed="0" w:qFormat="1"/>
     <w:lsdException w:name="heading 1" w:semiHidden="0" w:uiPriority="9" w:unhideWhenUsed="0" w:qFormat="1"/>
     <w:lsdException w:name="heading 2" w:uiPriority="9" w:qFormat="1"/>
@@ -9095,6 +9917,35 @@
   <w:style w:type="numbering" w:customStyle="1" w:styleId="ImportedStyle4">
     <w:name w:val="Imported Style 4"/>
   </w:style>
+  <w:style w:type="paragraph" w:styleId="BalloonText">
+    <w:name w:val="Balloon Text"/>
+    <w:basedOn w:val="Normal"/>
+    <w:link w:val="BalloonTextChar"/>
+    <w:uiPriority w:val="99"/>
+    <w:semiHidden/>
+    <w:unhideWhenUsed/>
+    <w:rsid w:val="000C4A3B"/>
+    <w:rPr>
+      <w:rFonts w:ascii="Tahoma" w:hAnsi="Tahoma" w:cs="Tahoma"/>
+      <w:sz w:val="16"/>
+      <w:szCs w:val="16"/>
+    </w:rPr>
+  </w:style>
+  <w:style w:type="character" w:customStyle="1" w:styleId="BalloonTextChar">
+    <w:name w:val="Balloon Text Char"/>
+    <w:basedOn w:val="DefaultParagraphFont"/>
+    <w:link w:val="BalloonText"/>
+    <w:uiPriority w:val="99"/>
+    <w:semiHidden/>
+    <w:rsid w:val="000C4A3B"/>
+    <w:rPr>
+      <w:rFonts w:ascii="Tahoma" w:hAnsi="Tahoma" w:cs="Tahoma"/>
+      <w:color w:val="000000"/>
+      <w:sz w:val="16"/>
+      <w:szCs w:val="16"/>
+      <w:u w:color="000000"/>
+    </w:rPr>
+  </w:style>
 </w:styles>
 </file>
 

</xml_diff>